<commit_message>
Changed Some Backlog Details
</commit_message>
<xml_diff>
--- a/ProjectBacklog.docx
+++ b/ProjectBacklog.docx
@@ -465,8 +465,6 @@
         </w:rPr>
         <w:t xml:space="preserve"> </w:t>
       </w:r>
-      <w:bookmarkStart w:id="0" w:name="_GoBack"/>
-      <w:bookmarkEnd w:id="0"/>
     </w:p>
     <w:p>
       <w:pPr>
@@ -600,15 +598,7 @@
           <w:sz w:val="24"/>
           <w:szCs w:val="24"/>
         </w:rPr>
-        <w:t>In the modern age, people don’t communicate with other people around them; they are too busy on their smartphones and engaged with people far away. There is a lack of small talk and general meet and greet in this generation. Our application will allow peop</w:t>
-      </w:r>
-      <w:r>
-        <w:rPr>
-          <w:rFonts w:ascii="Times New Roman" w:eastAsia="Times New Roman" w:hAnsi="Times New Roman" w:cs="Times New Roman"/>
-          <w:sz w:val="24"/>
-          <w:szCs w:val="24"/>
-        </w:rPr>
-        <w:t>le to talk with other people in their vicinity in order to make small talk, discuss an idea, and just for fun.</w:t>
+        <w:t>In the modern age, people don’t communicate with other people around them; they are too busy on their smartphones and engaged with people far away. There is a lack of small talk and general meet and greet in this generation. Our application will allow people to talk with other people in their vicinity in order to make small talk, discuss an idea, and just for fun.</w:t>
       </w:r>
     </w:p>
     <w:p>
@@ -718,15 +708,7 @@
           <w:sz w:val="24"/>
           <w:szCs w:val="24"/>
         </w:rPr>
-        <w:t>F</w:t>
-      </w:r>
-      <w:r>
-        <w:rPr>
-          <w:rFonts w:ascii="Times New Roman" w:eastAsia="Times New Roman" w:hAnsi="Times New Roman" w:cs="Times New Roman"/>
-          <w:sz w:val="24"/>
-          <w:szCs w:val="24"/>
-        </w:rPr>
-        <w:t>ireChat</w:t>
+        <w:t>FireChat</w:t>
       </w:r>
       <w:proofErr w:type="spellEnd"/>
       <w:r>
@@ -789,15 +771,7 @@
           <w:sz w:val="24"/>
           <w:szCs w:val="24"/>
         </w:rPr>
-        <w:t xml:space="preserve"> will address this </w:t>
-      </w:r>
-      <w:r>
-        <w:rPr>
-          <w:rFonts w:ascii="Times New Roman" w:eastAsia="Times New Roman" w:hAnsi="Times New Roman" w:cs="Times New Roman"/>
-          <w:sz w:val="24"/>
-          <w:szCs w:val="24"/>
-        </w:rPr>
-        <w:t xml:space="preserve">issue by not requiring an account to be created.  Second, </w:t>
+        <w:t xml:space="preserve"> will address this issue by not requiring an account to be created.  Second, </w:t>
       </w:r>
       <w:proofErr w:type="spellStart"/>
       <w:r>
@@ -833,15 +807,7 @@
           <w:sz w:val="24"/>
           <w:szCs w:val="24"/>
         </w:rPr>
-        <w:t xml:space="preserve"> does not require an account, a biography is not necessary in orde</w:t>
-      </w:r>
-      <w:r>
-        <w:rPr>
-          <w:rFonts w:ascii="Times New Roman" w:eastAsia="Times New Roman" w:hAnsi="Times New Roman" w:cs="Times New Roman"/>
-          <w:sz w:val="24"/>
-          <w:szCs w:val="24"/>
-        </w:rPr>
-        <w:t xml:space="preserve">r to use the application.  Lastly, </w:t>
+        <w:t xml:space="preserve"> does not require an account, a biography is not necessary in order to use the application.  Lastly, </w:t>
       </w:r>
       <w:proofErr w:type="spellStart"/>
       <w:r>
@@ -945,15 +911,7 @@
           <w:sz w:val="24"/>
           <w:szCs w:val="24"/>
         </w:rPr>
-        <w:t xml:space="preserve"> and iOS phone devices.  The ap</w:t>
-      </w:r>
-      <w:r>
-        <w:rPr>
-          <w:rFonts w:ascii="Times New Roman" w:eastAsia="Times New Roman" w:hAnsi="Times New Roman" w:cs="Times New Roman"/>
-          <w:sz w:val="24"/>
-          <w:szCs w:val="24"/>
-        </w:rPr>
-        <w:t>p will be able to communicate between users of the same of same type of device.</w:t>
+        <w:t xml:space="preserve"> and iOS phone devices.  The app will be able to communicate between users of the same of same type of device.</w:t>
       </w:r>
     </w:p>
     <w:p>
@@ -980,15 +938,7 @@
           <w:sz w:val="24"/>
           <w:szCs w:val="24"/>
         </w:rPr>
-        <w:t>The targeted audience of our product will be users in the range of middle school to college-aged because they will be the most likely to use our product in a</w:t>
-      </w:r>
-      <w:r>
-        <w:rPr>
-          <w:rFonts w:ascii="Times New Roman" w:eastAsia="Times New Roman" w:hAnsi="Times New Roman" w:cs="Times New Roman"/>
-          <w:sz w:val="24"/>
-          <w:szCs w:val="24"/>
-        </w:rPr>
-        <w:t xml:space="preserve"> classroom or social setting; this is the audience that we believe will see the most use out of our product.</w:t>
+        <w:t>The targeted audience of our product will be users in the range of middle school to college-aged because they will be the most likely to use our product in a classroom or social setting; this is the audience that we believe will see the most use out of our product.</w:t>
       </w:r>
     </w:p>
     <w:p>
@@ -1065,15 +1015,7 @@
           <w:sz w:val="24"/>
           <w:szCs w:val="24"/>
         </w:rPr>
-        <w:t>As a user, I want the ability to create and/or join a private chatr</w:t>
-      </w:r>
-      <w:r>
-        <w:rPr>
-          <w:rFonts w:ascii="Times New Roman" w:eastAsia="Times New Roman" w:hAnsi="Times New Roman" w:cs="Times New Roman"/>
-          <w:sz w:val="24"/>
-          <w:szCs w:val="24"/>
-        </w:rPr>
-        <w:t>oom.</w:t>
+        <w:t>As a user, I want the ability to create and/or join a private chatroom.</w:t>
       </w:r>
     </w:p>
     <w:p>
@@ -1145,7 +1087,7 @@
           <w:sz w:val="24"/>
           <w:szCs w:val="24"/>
         </w:rPr>
-        <w:t>As a user, I want to be able to change the layout of the GUI.</w:t>
+        <w:t>As a user, I want to be able to change the font setting of the GUI.</w:t>
       </w:r>
     </w:p>
     <w:p>
@@ -1169,7 +1111,23 @@
           <w:sz w:val="24"/>
           <w:szCs w:val="24"/>
         </w:rPr>
-        <w:t>As a user, I want to be able to change the font setting of the GUI.</w:t>
+        <w:t xml:space="preserve">As a user, I </w:t>
+      </w:r>
+      <w:r>
+        <w:rPr>
+          <w:rFonts w:ascii="Times New Roman" w:eastAsia="Times New Roman" w:hAnsi="Times New Roman" w:cs="Times New Roman"/>
+          <w:sz w:val="24"/>
+          <w:szCs w:val="24"/>
+        </w:rPr>
+        <w:t>want to be able to change the t</w:t>
+      </w:r>
+      <w:r>
+        <w:rPr>
+          <w:rFonts w:ascii="Times New Roman" w:eastAsia="Times New Roman" w:hAnsi="Times New Roman" w:cs="Times New Roman"/>
+          <w:sz w:val="24"/>
+          <w:szCs w:val="24"/>
+        </w:rPr>
+        <w:t>heme of the GUI.</w:t>
       </w:r>
     </w:p>
     <w:p>
@@ -1193,7 +1151,7 @@
           <w:sz w:val="24"/>
           <w:szCs w:val="24"/>
         </w:rPr>
-        <w:t>As a user, I want to be able to change the scheme of the GUI.</w:t>
+        <w:t>As a user, I want to be able to change the style setting of the GUI.</w:t>
       </w:r>
     </w:p>
     <w:p>
@@ -1217,7 +1175,7 @@
           <w:sz w:val="24"/>
           <w:szCs w:val="24"/>
         </w:rPr>
-        <w:t>As a user, I want to be able to change the style setting of the GUI.</w:t>
+        <w:t>As a user, I literally need emoticons.</w:t>
       </w:r>
     </w:p>
     <w:p>
@@ -1241,7 +1199,7 @@
           <w:sz w:val="24"/>
           <w:szCs w:val="24"/>
         </w:rPr>
-        <w:t>As a user, I want to be able to change the chat flow of the GUI.</w:t>
+        <w:t>As a user, I want to be able to change my “in app name” across sessions.</w:t>
       </w:r>
     </w:p>
     <w:p>
@@ -1265,7 +1223,7 @@
           <w:sz w:val="24"/>
           <w:szCs w:val="24"/>
         </w:rPr>
-        <w:t>As a user, I literally need emoticons.</w:t>
+        <w:t>As a user, I want to be able to able to save my “in app name” across sessions.</w:t>
       </w:r>
     </w:p>
     <w:p>
@@ -1289,15 +1247,7 @@
           <w:sz w:val="24"/>
           <w:szCs w:val="24"/>
         </w:rPr>
-        <w:t xml:space="preserve">As a user, I want to </w:t>
-      </w:r>
-      <w:r>
-        <w:rPr>
-          <w:rFonts w:ascii="Times New Roman" w:eastAsia="Times New Roman" w:hAnsi="Times New Roman" w:cs="Times New Roman"/>
-          <w:sz w:val="24"/>
-          <w:szCs w:val="24"/>
-        </w:rPr>
-        <w:t>be able to change my “in app name” across sessions.</w:t>
+        <w:t>As a user, I want to be able to view messages sent to me in a coherent manner.</w:t>
       </w:r>
     </w:p>
     <w:p>
@@ -1321,7 +1271,7 @@
           <w:sz w:val="24"/>
           <w:szCs w:val="24"/>
         </w:rPr>
-        <w:t>As a user, I want to be able to able to save my “in app name” across sessions.</w:t>
+        <w:t>As a user, I want to be able to see messages that I have sent.</w:t>
       </w:r>
     </w:p>
     <w:p>
@@ -1345,7 +1295,7 @@
           <w:sz w:val="24"/>
           <w:szCs w:val="24"/>
         </w:rPr>
-        <w:t>As a user, I want to be able to view messages sent to me in a coherent manner.</w:t>
+        <w:t>As a user, I want to be able to view my past conversation(s).</w:t>
       </w:r>
     </w:p>
     <w:p>
@@ -1370,15 +1320,7 @@
           <w:szCs w:val="24"/>
         </w:rPr>
         <w:lastRenderedPageBreak/>
-        <w:t>As a user, I want to be able to see messages t</w:t>
-      </w:r>
-      <w:r>
-        <w:rPr>
-          <w:rFonts w:ascii="Times New Roman" w:eastAsia="Times New Roman" w:hAnsi="Times New Roman" w:cs="Times New Roman"/>
-          <w:sz w:val="24"/>
-          <w:szCs w:val="24"/>
-        </w:rPr>
-        <w:t>hat I have sent.</w:t>
+        <w:t>As a user, I want to be able to view chat rooms.</w:t>
       </w:r>
     </w:p>
     <w:p>
@@ -1402,7 +1344,7 @@
           <w:sz w:val="24"/>
           <w:szCs w:val="24"/>
         </w:rPr>
-        <w:t>As a user, I want to be able to view my past conversation(s).</w:t>
+        <w:t>As a user, I want to be able to join chat rooms.</w:t>
       </w:r>
     </w:p>
     <w:p>
@@ -1426,7 +1368,7 @@
           <w:sz w:val="24"/>
           <w:szCs w:val="24"/>
         </w:rPr>
-        <w:t>As a user, I want to be able to view chat rooms.</w:t>
+        <w:t>As a user, I want to be able to view private chat rooms.</w:t>
       </w:r>
     </w:p>
     <w:p>
@@ -1450,7 +1392,7 @@
           <w:sz w:val="24"/>
           <w:szCs w:val="24"/>
         </w:rPr>
-        <w:t>As a user, I want to be able to join chat rooms.</w:t>
+        <w:t>As a user, I want to be able to join private chat rooms.</w:t>
       </w:r>
     </w:p>
     <w:p>
@@ -1474,7 +1416,7 @@
           <w:sz w:val="24"/>
           <w:szCs w:val="24"/>
         </w:rPr>
-        <w:t>As a user, I want to be able to view private chat rooms.</w:t>
+        <w:t>As a user, I want some kind of filter to minimize spam.</w:t>
       </w:r>
     </w:p>
     <w:p>
@@ -1498,15 +1440,7 @@
           <w:sz w:val="24"/>
           <w:szCs w:val="24"/>
         </w:rPr>
-        <w:t>As a user, I want to b</w:t>
-      </w:r>
-      <w:r>
-        <w:rPr>
-          <w:rFonts w:ascii="Times New Roman" w:eastAsia="Times New Roman" w:hAnsi="Times New Roman" w:cs="Times New Roman"/>
-          <w:sz w:val="24"/>
-          <w:szCs w:val="24"/>
-        </w:rPr>
-        <w:t>e able to join private chat rooms.</w:t>
+        <w:t>As a user, I want the ability to block the messages of other users.</w:t>
       </w:r>
     </w:p>
     <w:p>
@@ -1530,7 +1464,7 @@
           <w:sz w:val="24"/>
           <w:szCs w:val="24"/>
         </w:rPr>
-        <w:t>As a user, I want some kind of filter to minimize spam.</w:t>
+        <w:t>As a developer, I want to be able to receive feedback from users.</w:t>
       </w:r>
     </w:p>
     <w:p>
@@ -1554,64 +1488,10 @@
           <w:sz w:val="24"/>
           <w:szCs w:val="24"/>
         </w:rPr>
-        <w:t>As a user, I want the ability to block the messages of other users.</w:t>
-      </w:r>
-    </w:p>
-    <w:p>
-      <w:pPr>
-        <w:numPr>
-          <w:ilvl w:val="0"/>
-          <w:numId w:val="2"/>
-        </w:numPr>
-        <w:spacing w:line="480" w:lineRule="auto"/>
-        <w:ind w:hanging="360"/>
-        <w:contextualSpacing/>
-        <w:rPr>
-          <w:rFonts w:ascii="Times New Roman" w:eastAsia="Times New Roman" w:hAnsi="Times New Roman" w:cs="Times New Roman"/>
-          <w:sz w:val="24"/>
-          <w:szCs w:val="24"/>
-        </w:rPr>
-      </w:pPr>
-      <w:r>
-        <w:rPr>
-          <w:rFonts w:ascii="Times New Roman" w:eastAsia="Times New Roman" w:hAnsi="Times New Roman" w:cs="Times New Roman"/>
-          <w:sz w:val="24"/>
-          <w:szCs w:val="24"/>
-        </w:rPr>
-        <w:t>As a developer, I want to be able to receive feedback from users.</w:t>
-      </w:r>
-    </w:p>
-    <w:p>
-      <w:pPr>
-        <w:numPr>
-          <w:ilvl w:val="0"/>
-          <w:numId w:val="2"/>
-        </w:numPr>
-        <w:spacing w:line="480" w:lineRule="auto"/>
-        <w:ind w:hanging="360"/>
-        <w:contextualSpacing/>
-        <w:rPr>
-          <w:rFonts w:ascii="Times New Roman" w:eastAsia="Times New Roman" w:hAnsi="Times New Roman" w:cs="Times New Roman"/>
-          <w:sz w:val="24"/>
-          <w:szCs w:val="24"/>
-        </w:rPr>
-      </w:pPr>
-      <w:r>
-        <w:rPr>
-          <w:rFonts w:ascii="Times New Roman" w:eastAsia="Times New Roman" w:hAnsi="Times New Roman" w:cs="Times New Roman"/>
-          <w:sz w:val="24"/>
-          <w:szCs w:val="24"/>
-        </w:rPr>
-        <w:t>As a developer, I want to be ab</w:t>
-      </w:r>
-      <w:r>
-        <w:rPr>
-          <w:rFonts w:ascii="Times New Roman" w:eastAsia="Times New Roman" w:hAnsi="Times New Roman" w:cs="Times New Roman"/>
-          <w:sz w:val="24"/>
-          <w:szCs w:val="24"/>
-        </w:rPr>
-        <w:t>le to log errors.</w:t>
-      </w:r>
+        <w:t>As a developer, I want to be able to log errors.</w:t>
+      </w:r>
+      <w:bookmarkStart w:id="0" w:name="_GoBack"/>
+      <w:bookmarkEnd w:id="0"/>
     </w:p>
     <w:p>
       <w:pPr>
@@ -1913,15 +1793,7 @@
           <w:sz w:val="24"/>
           <w:szCs w:val="24"/>
         </w:rPr>
-        <w:t>As a user, I w</w:t>
-      </w:r>
-      <w:r>
-        <w:rPr>
-          <w:rFonts w:ascii="Times New Roman" w:eastAsia="Times New Roman" w:hAnsi="Times New Roman" w:cs="Times New Roman"/>
-          <w:sz w:val="24"/>
-          <w:szCs w:val="24"/>
-        </w:rPr>
-        <w:t>ant to be able to use this app without excessive battery strain.</w:t>
+        <w:t>As a user, I want to be able to use this app without excessive battery strain.</w:t>
       </w:r>
     </w:p>
     <w:p>
@@ -1945,8 +1817,56 @@
           <w:sz w:val="24"/>
           <w:szCs w:val="24"/>
         </w:rPr>
+        <w:t>As a user, I want to be able to use the app on Android phones.</w:t>
+      </w:r>
+    </w:p>
+    <w:p>
+      <w:pPr>
+        <w:numPr>
+          <w:ilvl w:val="0"/>
+          <w:numId w:val="1"/>
+        </w:numPr>
+        <w:spacing w:line="480" w:lineRule="auto"/>
+        <w:ind w:hanging="360"/>
+        <w:contextualSpacing/>
+        <w:rPr>
+          <w:rFonts w:ascii="Times New Roman" w:eastAsia="Times New Roman" w:hAnsi="Times New Roman" w:cs="Times New Roman"/>
+          <w:sz w:val="24"/>
+          <w:szCs w:val="24"/>
+        </w:rPr>
+      </w:pPr>
+      <w:r>
+        <w:rPr>
+          <w:rFonts w:ascii="Times New Roman" w:eastAsia="Times New Roman" w:hAnsi="Times New Roman" w:cs="Times New Roman"/>
+          <w:sz w:val="24"/>
+          <w:szCs w:val="24"/>
+        </w:rPr>
+        <w:t>As a user, I want to be able to use the app on iOS phones.</w:t>
+      </w:r>
+    </w:p>
+    <w:p>
+      <w:pPr>
+        <w:numPr>
+          <w:ilvl w:val="0"/>
+          <w:numId w:val="1"/>
+        </w:numPr>
+        <w:spacing w:line="480" w:lineRule="auto"/>
+        <w:ind w:hanging="360"/>
+        <w:contextualSpacing/>
+        <w:rPr>
+          <w:rFonts w:ascii="Times New Roman" w:eastAsia="Times New Roman" w:hAnsi="Times New Roman" w:cs="Times New Roman"/>
+          <w:sz w:val="24"/>
+          <w:szCs w:val="24"/>
+        </w:rPr>
+      </w:pPr>
+      <w:r>
+        <w:rPr>
+          <w:rFonts w:ascii="Times New Roman" w:eastAsia="Times New Roman" w:hAnsi="Times New Roman" w:cs="Times New Roman"/>
+          <w:sz w:val="24"/>
+          <w:szCs w:val="24"/>
+        </w:rPr>
         <w:lastRenderedPageBreak/>
-        <w:t>As a user, I want to be able to use the app on Android phones.</w:t>
+        <w:t>As a user, I want my data to be secure in private chat rooms.</w:t>
       </w:r>
     </w:p>
     <w:p>
@@ -1970,63 +1890,7 @@
           <w:sz w:val="24"/>
           <w:szCs w:val="24"/>
         </w:rPr>
-        <w:t>As a user, I want to be able to use the app on iOS phones.</w:t>
-      </w:r>
-    </w:p>
-    <w:p>
-      <w:pPr>
-        <w:numPr>
-          <w:ilvl w:val="0"/>
-          <w:numId w:val="1"/>
-        </w:numPr>
-        <w:spacing w:line="480" w:lineRule="auto"/>
-        <w:ind w:hanging="360"/>
-        <w:contextualSpacing/>
-        <w:rPr>
-          <w:rFonts w:ascii="Times New Roman" w:eastAsia="Times New Roman" w:hAnsi="Times New Roman" w:cs="Times New Roman"/>
-          <w:sz w:val="24"/>
-          <w:szCs w:val="24"/>
-        </w:rPr>
-      </w:pPr>
-      <w:r>
-        <w:rPr>
-          <w:rFonts w:ascii="Times New Roman" w:eastAsia="Times New Roman" w:hAnsi="Times New Roman" w:cs="Times New Roman"/>
-          <w:sz w:val="24"/>
-          <w:szCs w:val="24"/>
-        </w:rPr>
-        <w:t>As a user, I want my data to be secure in private chat rooms.</w:t>
-      </w:r>
-    </w:p>
-    <w:p>
-      <w:pPr>
-        <w:numPr>
-          <w:ilvl w:val="0"/>
-          <w:numId w:val="1"/>
-        </w:numPr>
-        <w:spacing w:line="480" w:lineRule="auto"/>
-        <w:ind w:hanging="360"/>
-        <w:contextualSpacing/>
-        <w:rPr>
-          <w:rFonts w:ascii="Times New Roman" w:eastAsia="Times New Roman" w:hAnsi="Times New Roman" w:cs="Times New Roman"/>
-          <w:sz w:val="24"/>
-          <w:szCs w:val="24"/>
-        </w:rPr>
-      </w:pPr>
-      <w:r>
-        <w:rPr>
-          <w:rFonts w:ascii="Times New Roman" w:eastAsia="Times New Roman" w:hAnsi="Times New Roman" w:cs="Times New Roman"/>
-          <w:sz w:val="24"/>
-          <w:szCs w:val="24"/>
-        </w:rPr>
-        <w:t>As a us</w:t>
-      </w:r>
-      <w:r>
-        <w:rPr>
-          <w:rFonts w:ascii="Times New Roman" w:eastAsia="Times New Roman" w:hAnsi="Times New Roman" w:cs="Times New Roman"/>
-          <w:sz w:val="24"/>
-          <w:szCs w:val="24"/>
-        </w:rPr>
-        <w:t>er, I want to be able to use this app on Windows phones.</w:t>
+        <w:t>As a user, I want to be able to use this app on Windows phones.</w:t>
       </w:r>
     </w:p>
     <w:sectPr>

</xml_diff>